<commit_message>
Add Game class for playing in text
</commit_message>
<xml_diff>
--- a/Chess.docx
+++ b/Chess.docx
@@ -81,7 +81,7 @@
           <w:sz w:val="24"/>
           <w:szCs w:val="24"/>
         </w:rPr>
-        <w:t>1. BOARD</w:t>
+        <w:t>Completed:</w:t>
       </w:r>
     </w:p>
     <w:p>
@@ -90,8 +90,8 @@
           <w:rFonts w:ascii="Arial" w:hAnsi="Arial" w:cs="Arial"/>
           <w:b/>
           <w:bCs/>
-          <w:color w:val="222222"/>
-          <w:shd w:val="clear" w:color="auto" w:fill="FFFFFF"/>
+          <w:sz w:val="24"/>
+          <w:szCs w:val="24"/>
         </w:rPr>
       </w:pPr>
       <w:r>
@@ -99,236 +99,31 @@
           <w:rFonts w:ascii="Arial" w:hAnsi="Arial" w:cs="Arial"/>
           <w:b/>
           <w:bCs/>
-          <w:color w:val="222222"/>
-          <w:sz w:val="21"/>
-          <w:szCs w:val="21"/>
-          <w:shd w:val="clear" w:color="auto" w:fill="FFFFFF"/>
-        </w:rPr>
-        <w:t>The Chessboard is the playing ground for the </w:t>
-      </w:r>
-      <w:hyperlink r:id="rId5" w:tooltip="Chess Game" w:history="1">
-        <w:r>
-          <w:rPr>
-            <w:rStyle w:val="Hyperlink"/>
-            <w:rFonts w:ascii="Arial" w:hAnsi="Arial" w:cs="Arial"/>
-            <w:b/>
-            <w:bCs/>
-            <w:color w:val="0645AD"/>
-            <w:sz w:val="21"/>
-            <w:szCs w:val="21"/>
-            <w:u w:val="none"/>
-            <w:shd w:val="clear" w:color="auto" w:fill="FFFFFF"/>
-          </w:rPr>
-          <w:t>game of chess</w:t>
-        </w:r>
-      </w:hyperlink>
-      <w:r>
-        <w:rPr>
-          <w:rFonts w:ascii="Arial" w:hAnsi="Arial" w:cs="Arial"/>
-          <w:b/>
-          <w:bCs/>
-          <w:color w:val="222222"/>
-          <w:sz w:val="21"/>
-          <w:szCs w:val="21"/>
-          <w:shd w:val="clear" w:color="auto" w:fill="FFFFFF"/>
-        </w:rPr>
-        <w:t xml:space="preserve"> and </w:t>
-      </w:r>
-      <w:proofErr w:type="spellStart"/>
-      <w:r>
-        <w:rPr>
-          <w:rFonts w:ascii="Arial" w:hAnsi="Arial" w:cs="Arial"/>
-          <w:b/>
-          <w:bCs/>
-          <w:color w:val="222222"/>
-          <w:sz w:val="21"/>
-          <w:szCs w:val="21"/>
-          <w:shd w:val="clear" w:color="auto" w:fill="FFFFFF"/>
-        </w:rPr>
-        <w:t>its</w:t>
-      </w:r>
-      <w:proofErr w:type="spellEnd"/>
-      <w:r>
-        <w:rPr>
-          <w:rFonts w:ascii="Arial" w:hAnsi="Arial" w:cs="Arial"/>
-          <w:b/>
-          <w:bCs/>
-          <w:color w:val="222222"/>
-          <w:sz w:val="21"/>
-          <w:szCs w:val="21"/>
-          <w:shd w:val="clear" w:color="auto" w:fill="FFFFFF"/>
-        </w:rPr>
-        <w:t xml:space="preserve"> up to 16 white and black </w:t>
-      </w:r>
-      <w:hyperlink r:id="rId6" w:tooltip="Pieces" w:history="1">
-        <w:r>
-          <w:rPr>
-            <w:rStyle w:val="Hyperlink"/>
-            <w:rFonts w:ascii="Arial" w:hAnsi="Arial" w:cs="Arial"/>
-            <w:b/>
-            <w:bCs/>
-            <w:color w:val="0645AD"/>
-            <w:sz w:val="21"/>
-            <w:szCs w:val="21"/>
-            <w:u w:val="none"/>
-            <w:shd w:val="clear" w:color="auto" w:fill="FFFFFF"/>
-          </w:rPr>
-          <w:t>pieces</w:t>
-        </w:r>
-      </w:hyperlink>
-      <w:r>
-        <w:rPr>
-          <w:rFonts w:ascii="Arial" w:hAnsi="Arial" w:cs="Arial"/>
-          <w:b/>
-          <w:bCs/>
-          <w:color w:val="222222"/>
-          <w:sz w:val="21"/>
-          <w:szCs w:val="21"/>
-          <w:shd w:val="clear" w:color="auto" w:fill="FFFFFF"/>
-        </w:rPr>
-        <w:t> each. It consists of </w:t>
-      </w:r>
-      <w:hyperlink r:id="rId7" w:history="1">
-        <w:r>
-          <w:rPr>
-            <w:rStyle w:val="Hyperlink"/>
-            <w:rFonts w:ascii="Arial" w:hAnsi="Arial" w:cs="Arial"/>
-            <w:b/>
-            <w:bCs/>
-            <w:color w:val="3366BB"/>
-            <w:sz w:val="21"/>
-            <w:szCs w:val="21"/>
-            <w:u w:val="none"/>
-          </w:rPr>
-          <w:t>64</w:t>
-        </w:r>
-      </w:hyperlink>
-      <w:r>
-        <w:rPr>
-          <w:rFonts w:ascii="Arial" w:hAnsi="Arial" w:cs="Arial"/>
-          <w:b/>
-          <w:bCs/>
-          <w:color w:val="222222"/>
-          <w:sz w:val="21"/>
-          <w:szCs w:val="21"/>
-          <w:shd w:val="clear" w:color="auto" w:fill="FFFFFF"/>
-        </w:rPr>
-        <w:t> </w:t>
-      </w:r>
-      <w:hyperlink r:id="rId8" w:tooltip="Squares" w:history="1">
-        <w:r>
-          <w:rPr>
-            <w:rStyle w:val="Hyperlink"/>
-            <w:rFonts w:ascii="Arial" w:hAnsi="Arial" w:cs="Arial"/>
-            <w:b/>
-            <w:bCs/>
-            <w:color w:val="0645AD"/>
-            <w:sz w:val="21"/>
-            <w:szCs w:val="21"/>
-            <w:u w:val="none"/>
-            <w:shd w:val="clear" w:color="auto" w:fill="FFFFFF"/>
-          </w:rPr>
-          <w:t>squares</w:t>
-        </w:r>
-      </w:hyperlink>
-      <w:r>
-        <w:rPr>
-          <w:rFonts w:ascii="Arial" w:hAnsi="Arial" w:cs="Arial"/>
-          <w:b/>
-          <w:bCs/>
-          <w:color w:val="222222"/>
-          <w:sz w:val="21"/>
-          <w:szCs w:val="21"/>
-          <w:shd w:val="clear" w:color="auto" w:fill="FFFFFF"/>
-        </w:rPr>
-        <w:t>, eight rows, eight columns</w:t>
-      </w:r>
-      <w:r>
-        <w:rPr>
-          <w:rFonts w:ascii="Arial" w:hAnsi="Arial" w:cs="Arial"/>
-          <w:b/>
-          <w:bCs/>
-          <w:color w:val="222222"/>
-          <w:sz w:val="21"/>
-          <w:szCs w:val="21"/>
-          <w:shd w:val="clear" w:color="auto" w:fill="FFFFFF"/>
-        </w:rPr>
-        <w:t xml:space="preserve">. </w:t>
+          <w:sz w:val="24"/>
+          <w:szCs w:val="24"/>
+        </w:rPr>
+        <w:t>- Board</w:t>
       </w:r>
     </w:p>
     <w:p>
       <w:pPr>
         <w:rPr>
           <w:rFonts w:ascii="Arial" w:hAnsi="Arial" w:cs="Arial"/>
-          <w:color w:val="222222"/>
-          <w:shd w:val="clear" w:color="auto" w:fill="FFFFFF"/>
+          <w:b/>
+          <w:bCs/>
+          <w:sz w:val="24"/>
+          <w:szCs w:val="24"/>
         </w:rPr>
       </w:pPr>
       <w:r>
         <w:rPr>
           <w:rFonts w:ascii="Arial" w:hAnsi="Arial" w:cs="Arial"/>
-          <w:color w:val="222222"/>
-          <w:shd w:val="clear" w:color="auto" w:fill="FFFFFF"/>
-        </w:rPr>
-        <w:t>Represented using a</w:t>
-      </w:r>
-      <w:r>
-        <w:rPr>
-          <w:rFonts w:ascii="Arial" w:hAnsi="Arial" w:cs="Arial"/>
-          <w:color w:val="222222"/>
-          <w:shd w:val="clear" w:color="auto" w:fill="FFFFFF"/>
-        </w:rPr>
-        <w:t>n array</w:t>
-      </w:r>
-      <w:r>
-        <w:rPr>
-          <w:rFonts w:ascii="Arial" w:hAnsi="Arial" w:cs="Arial"/>
-          <w:color w:val="222222"/>
-          <w:shd w:val="clear" w:color="auto" w:fill="FFFFFF"/>
-        </w:rPr>
-        <w:t xml:space="preserve"> of </w:t>
-      </w:r>
-      <w:r>
-        <w:rPr>
-          <w:rFonts w:ascii="Arial" w:hAnsi="Arial" w:cs="Arial"/>
-          <w:color w:val="222222"/>
-          <w:shd w:val="clear" w:color="auto" w:fill="FFFFFF"/>
-        </w:rPr>
-        <w:t>squares (tiles)</w:t>
-      </w:r>
-      <w:r>
-        <w:rPr>
-          <w:rFonts w:ascii="Arial" w:hAnsi="Arial" w:cs="Arial"/>
-          <w:color w:val="222222"/>
-          <w:shd w:val="clear" w:color="auto" w:fill="FFFFFF"/>
-        </w:rPr>
-        <w:t>:</w:t>
-      </w:r>
-      <w:r>
-        <w:rPr>
-          <w:rFonts w:ascii="Arial" w:hAnsi="Arial" w:cs="Arial"/>
-          <w:color w:val="222222"/>
-          <w:shd w:val="clear" w:color="auto" w:fill="FFFFFF"/>
-        </w:rPr>
-        <w:t xml:space="preserve"> </w:t>
-      </w:r>
-      <w:proofErr w:type="gramStart"/>
-      <w:r>
-        <w:rPr>
-          <w:rFonts w:ascii="Arial" w:hAnsi="Arial" w:cs="Arial"/>
-          <w:color w:val="222222"/>
-          <w:shd w:val="clear" w:color="auto" w:fill="FFFFFF"/>
-        </w:rPr>
-        <w:t>Tile[</w:t>
-      </w:r>
-      <w:proofErr w:type="gramEnd"/>
-      <w:r>
-        <w:rPr>
-          <w:rFonts w:ascii="Arial" w:hAnsi="Arial" w:cs="Arial"/>
-          <w:color w:val="222222"/>
-          <w:shd w:val="clear" w:color="auto" w:fill="FFFFFF"/>
-        </w:rPr>
-        <w:t>8][8]</w:t>
+          <w:b/>
+          <w:bCs/>
+          <w:sz w:val="24"/>
+          <w:szCs w:val="24"/>
+        </w:rPr>
+        <w:t>- All pieces and basic movements</w:t>
       </w:r>
     </w:p>
     <w:p>
@@ -337,6 +132,30 @@
           <w:rFonts w:ascii="Arial" w:hAnsi="Arial" w:cs="Arial"/>
           <w:b/>
           <w:bCs/>
+          <w:sz w:val="24"/>
+          <w:szCs w:val="24"/>
+        </w:rPr>
+      </w:pPr>
+    </w:p>
+    <w:p>
+      <w:pPr>
+        <w:rPr>
+          <w:rFonts w:ascii="Arial" w:hAnsi="Arial" w:cs="Arial"/>
+          <w:b/>
+          <w:bCs/>
+          <w:sz w:val="24"/>
+          <w:szCs w:val="24"/>
+        </w:rPr>
+      </w:pPr>
+    </w:p>
+    <w:p>
+      <w:pPr>
+        <w:rPr>
+          <w:rFonts w:ascii="Arial" w:hAnsi="Arial" w:cs="Arial"/>
+          <w:b/>
+          <w:bCs/>
+          <w:sz w:val="24"/>
+          <w:szCs w:val="24"/>
         </w:rPr>
       </w:pPr>
       <w:r>
@@ -344,85 +163,31 @@
           <w:rFonts w:ascii="Arial" w:hAnsi="Arial" w:cs="Arial"/>
           <w:b/>
           <w:bCs/>
-        </w:rPr>
-        <w:t xml:space="preserve">a. </w:t>
-      </w:r>
-      <w:r>
-        <w:rPr>
-          <w:rFonts w:ascii="Arial" w:hAnsi="Arial" w:cs="Arial"/>
-          <w:b/>
-          <w:bCs/>
-        </w:rPr>
-        <w:t>Square</w:t>
+          <w:sz w:val="24"/>
+          <w:szCs w:val="24"/>
+        </w:rPr>
+        <w:t>Need improve:</w:t>
       </w:r>
     </w:p>
     <w:p>
       <w:pPr>
         <w:rPr>
           <w:rFonts w:ascii="Arial" w:hAnsi="Arial" w:cs="Arial"/>
+          <w:b/>
+          <w:bCs/>
+          <w:sz w:val="24"/>
+          <w:szCs w:val="24"/>
         </w:rPr>
       </w:pPr>
       <w:r>
         <w:rPr>
           <w:rFonts w:ascii="Arial" w:hAnsi="Arial" w:cs="Arial"/>
-        </w:rPr>
-        <w:t xml:space="preserve">- Attributes: </w:t>
-      </w:r>
-      <w:r>
-        <w:rPr>
-          <w:rFonts w:ascii="Arial" w:hAnsi="Arial" w:cs="Arial"/>
-        </w:rPr>
-        <w:t>Piece</w:t>
-      </w:r>
-      <w:r>
-        <w:rPr>
-          <w:rFonts w:ascii="Arial" w:hAnsi="Arial" w:cs="Arial"/>
-        </w:rPr>
-        <w:t xml:space="preserve">, </w:t>
-      </w:r>
-      <w:proofErr w:type="spellStart"/>
-      <w:r>
-        <w:rPr>
-          <w:rFonts w:ascii="Arial" w:hAnsi="Arial" w:cs="Arial"/>
-        </w:rPr>
-        <w:t>isO</w:t>
-      </w:r>
-      <w:r>
-        <w:rPr>
-          <w:rFonts w:ascii="Arial" w:hAnsi="Arial" w:cs="Arial"/>
-        </w:rPr>
-        <w:t>ccupied</w:t>
-      </w:r>
-      <w:proofErr w:type="spellEnd"/>
-    </w:p>
-    <w:p>
-      <w:pPr>
-        <w:rPr>
-          <w:rFonts w:ascii="Arial" w:hAnsi="Arial" w:cs="Arial"/>
-        </w:rPr>
-      </w:pPr>
-    </w:p>
-    <w:p>
-      <w:pPr>
-        <w:rPr>
-          <w:rFonts w:ascii="Arial" w:hAnsi="Arial" w:cs="Arial"/>
-          <w:b/>
-          <w:bCs/>
-          <w:color w:val="222222"/>
-          <w:shd w:val="clear" w:color="auto" w:fill="FFFFFF"/>
-        </w:rPr>
-      </w:pPr>
-      <w:r>
-        <w:rPr>
-          <w:rFonts w:ascii="Arial" w:hAnsi="Arial" w:cs="Arial"/>
-          <w:b/>
-          <w:bCs/>
-          <w:color w:val="222222"/>
-          <w:sz w:val="24"/>
-          <w:szCs w:val="24"/>
-          <w:shd w:val="clear" w:color="auto" w:fill="FFFFFF"/>
-        </w:rPr>
-        <w:t>2. PIECE</w:t>
+          <w:b/>
+          <w:bCs/>
+          <w:sz w:val="24"/>
+          <w:szCs w:val="24"/>
+        </w:rPr>
+        <w:t>- Player</w:t>
       </w:r>
     </w:p>
     <w:p>
@@ -431,8 +196,19 @@
           <w:rFonts w:ascii="Arial" w:hAnsi="Arial" w:cs="Arial"/>
           <w:b/>
           <w:bCs/>
-          <w:color w:val="222222"/>
-          <w:shd w:val="clear" w:color="auto" w:fill="FFFFFF"/>
+          <w:sz w:val="24"/>
+          <w:szCs w:val="24"/>
+        </w:rPr>
+      </w:pPr>
+    </w:p>
+    <w:p>
+      <w:pPr>
+        <w:rPr>
+          <w:rFonts w:ascii="Arial" w:hAnsi="Arial" w:cs="Arial"/>
+          <w:b/>
+          <w:bCs/>
+          <w:sz w:val="24"/>
+          <w:szCs w:val="24"/>
         </w:rPr>
       </w:pPr>
       <w:r>
@@ -440,32 +216,10 @@
           <w:rFonts w:ascii="Arial" w:hAnsi="Arial" w:cs="Arial"/>
           <w:b/>
           <w:bCs/>
-          <w:color w:val="222222"/>
-          <w:shd w:val="clear" w:color="auto" w:fill="FFFFFF"/>
-        </w:rPr>
-        <w:t xml:space="preserve">There </w:t>
-      </w:r>
-      <w:proofErr w:type="gramStart"/>
-      <w:r>
-        <w:rPr>
-          <w:rFonts w:ascii="Arial" w:hAnsi="Arial" w:cs="Arial"/>
-          <w:b/>
-          <w:bCs/>
-          <w:color w:val="222222"/>
-          <w:shd w:val="clear" w:color="auto" w:fill="FFFFFF"/>
-        </w:rPr>
-        <w:t>are</w:t>
-      </w:r>
-      <w:proofErr w:type="gramEnd"/>
-      <w:r>
-        <w:rPr>
-          <w:rFonts w:ascii="Arial" w:hAnsi="Arial" w:cs="Arial"/>
-          <w:b/>
-          <w:bCs/>
-          <w:color w:val="222222"/>
-          <w:shd w:val="clear" w:color="auto" w:fill="FFFFFF"/>
-        </w:rPr>
-        <w:t xml:space="preserve"> 1 King, 1 Queen, 8 Pawns, 2 Bishops, 2 Rooks, 2 Knights</w:t>
+          <w:sz w:val="24"/>
+          <w:szCs w:val="24"/>
+        </w:rPr>
+        <w:t>To-do:</w:t>
       </w:r>
     </w:p>
     <w:p>
@@ -474,8 +228,8 @@
           <w:rFonts w:ascii="Arial" w:hAnsi="Arial" w:cs="Arial"/>
           <w:b/>
           <w:bCs/>
-          <w:color w:val="222222"/>
-          <w:shd w:val="clear" w:color="auto" w:fill="FFFFFF"/>
+          <w:sz w:val="24"/>
+          <w:szCs w:val="24"/>
         </w:rPr>
       </w:pPr>
       <w:r>
@@ -483,10 +237,20 @@
           <w:rFonts w:ascii="Arial" w:hAnsi="Arial" w:cs="Arial"/>
           <w:b/>
           <w:bCs/>
-          <w:color w:val="222222"/>
-          <w:shd w:val="clear" w:color="auto" w:fill="FFFFFF"/>
-        </w:rPr>
-        <w:t>Special moves: Pawns can go 2 steps if it is their first move. Rooks and King can do castling. Pawns can be promoted.</w:t>
+          <w:sz w:val="24"/>
+          <w:szCs w:val="24"/>
+        </w:rPr>
+        <w:t>- Special Moves</w:t>
+      </w:r>
+      <w:r>
+        <w:rPr>
+          <w:rFonts w:ascii="Arial" w:hAnsi="Arial" w:cs="Arial"/>
+          <w:b/>
+          <w:bCs/>
+          <w:sz w:val="24"/>
+          <w:szCs w:val="24"/>
+        </w:rPr>
+        <w:t>: Castling, Pawn Promotion</w:t>
       </w:r>
     </w:p>
     <w:p>
@@ -495,165 +259,25 @@
           <w:rFonts w:ascii="Arial" w:hAnsi="Arial" w:cs="Arial"/>
           <w:b/>
           <w:bCs/>
-          <w:color w:val="222222"/>
-          <w:shd w:val="clear" w:color="auto" w:fill="FFFFFF"/>
-        </w:rPr>
-      </w:pPr>
-    </w:p>
-    <w:p>
-      <w:pPr>
-        <w:rPr>
-          <w:rStyle w:val="Strong"/>
-          <w:rFonts w:ascii="Arial" w:hAnsi="Arial" w:cs="Arial"/>
-          <w:b w:val="0"/>
-          <w:bCs w:val="0"/>
-          <w:color w:val="242424"/>
-          <w:spacing w:val="-1"/>
-          <w:shd w:val="clear" w:color="auto" w:fill="FFFFFF"/>
+          <w:sz w:val="24"/>
+          <w:szCs w:val="24"/>
         </w:rPr>
       </w:pPr>
       <w:r>
         <w:rPr>
           <w:rFonts w:ascii="Arial" w:hAnsi="Arial" w:cs="Arial"/>
-          <w:color w:val="222222"/>
-          <w:shd w:val="clear" w:color="auto" w:fill="FFFFFF"/>
-        </w:rPr>
-        <w:t>Attributes</w:t>
-      </w:r>
-      <w:r>
-        <w:rPr>
-          <w:rStyle w:val="Strong"/>
-          <w:rFonts w:ascii="Arial" w:hAnsi="Arial" w:cs="Arial"/>
-          <w:b w:val="0"/>
-          <w:bCs w:val="0"/>
-          <w:color w:val="242424"/>
-          <w:spacing w:val="-1"/>
-          <w:shd w:val="clear" w:color="auto" w:fill="FFFFFF"/>
-        </w:rPr>
-        <w:t>: x, y</w:t>
-      </w:r>
-      <w:r>
-        <w:rPr>
-          <w:rStyle w:val="Strong"/>
-          <w:rFonts w:ascii="Arial" w:hAnsi="Arial" w:cs="Arial"/>
-          <w:b w:val="0"/>
-          <w:bCs w:val="0"/>
-          <w:color w:val="242424"/>
-          <w:spacing w:val="-1"/>
-          <w:shd w:val="clear" w:color="auto" w:fill="FFFFFF"/>
-        </w:rPr>
-        <w:t>,</w:t>
-      </w:r>
-      <w:r>
-        <w:rPr>
-          <w:rStyle w:val="Strong"/>
-          <w:rFonts w:ascii="Arial" w:hAnsi="Arial" w:cs="Arial"/>
-          <w:b w:val="0"/>
-          <w:bCs w:val="0"/>
-          <w:color w:val="242424"/>
-          <w:spacing w:val="-1"/>
-          <w:shd w:val="clear" w:color="auto" w:fill="FFFFFF"/>
-        </w:rPr>
-        <w:t xml:space="preserve"> </w:t>
-      </w:r>
-      <w:proofErr w:type="spellStart"/>
-      <w:r>
-        <w:rPr>
-          <w:rStyle w:val="Strong"/>
-          <w:rFonts w:ascii="Arial" w:hAnsi="Arial" w:cs="Arial"/>
-          <w:b w:val="0"/>
-          <w:bCs w:val="0"/>
-          <w:color w:val="242424"/>
-          <w:spacing w:val="-1"/>
-          <w:shd w:val="clear" w:color="auto" w:fill="FFFFFF"/>
-        </w:rPr>
-        <w:t>isKilled</w:t>
-      </w:r>
-      <w:proofErr w:type="spellEnd"/>
-      <w:r>
-        <w:rPr>
-          <w:rStyle w:val="Strong"/>
-          <w:rFonts w:ascii="Arial" w:hAnsi="Arial" w:cs="Arial"/>
-          <w:b w:val="0"/>
-          <w:bCs w:val="0"/>
-          <w:color w:val="242424"/>
-          <w:spacing w:val="-1"/>
-          <w:shd w:val="clear" w:color="auto" w:fill="FFFFFF"/>
-        </w:rPr>
-        <w:t>,</w:t>
-      </w:r>
-      <w:r>
-        <w:rPr>
-          <w:rStyle w:val="Strong"/>
-          <w:rFonts w:ascii="Arial" w:hAnsi="Arial" w:cs="Arial"/>
-          <w:b w:val="0"/>
-          <w:bCs w:val="0"/>
-          <w:color w:val="242424"/>
-          <w:spacing w:val="-1"/>
-          <w:shd w:val="clear" w:color="auto" w:fill="FFFFFF"/>
-        </w:rPr>
-        <w:t xml:space="preserve"> </w:t>
-      </w:r>
-      <w:proofErr w:type="spellStart"/>
-      <w:r>
-        <w:rPr>
-          <w:rStyle w:val="Strong"/>
-          <w:rFonts w:ascii="Arial" w:hAnsi="Arial" w:cs="Arial"/>
-          <w:b w:val="0"/>
-          <w:bCs w:val="0"/>
-          <w:color w:val="242424"/>
-          <w:spacing w:val="-1"/>
-          <w:shd w:val="clear" w:color="auto" w:fill="FFFFFF"/>
-        </w:rPr>
-        <w:t>allMove</w:t>
-      </w:r>
-      <w:proofErr w:type="spellEnd"/>
-      <w:r>
-        <w:rPr>
-          <w:rStyle w:val="Strong"/>
-          <w:rFonts w:ascii="Arial" w:hAnsi="Arial" w:cs="Arial"/>
-          <w:b w:val="0"/>
-          <w:bCs w:val="0"/>
-          <w:color w:val="242424"/>
-          <w:spacing w:val="-1"/>
-          <w:shd w:val="clear" w:color="auto" w:fill="FFFFFF"/>
-        </w:rPr>
-        <w:t xml:space="preserve"> -&gt; contains all possible move from x and y (</w:t>
-      </w:r>
-      <w:r>
-        <w:rPr>
-          <w:rFonts w:ascii="Arial" w:hAnsi="Arial" w:cs="Arial"/>
-          <w:color w:val="222222"/>
-          <w:sz w:val="21"/>
-          <w:szCs w:val="21"/>
-          <w:shd w:val="clear" w:color="auto" w:fill="FFFFFF"/>
-        </w:rPr>
-        <w:t>Pseudo-legal move generation</w:t>
-      </w:r>
-      <w:r>
-        <w:rPr>
-          <w:rFonts w:ascii="Arial" w:hAnsi="Arial" w:cs="Arial"/>
-          <w:color w:val="222222"/>
-          <w:sz w:val="21"/>
-          <w:szCs w:val="21"/>
-          <w:shd w:val="clear" w:color="auto" w:fill="FFFFFF"/>
-        </w:rPr>
-        <w:t>)</w:t>
+          <w:b/>
+          <w:bCs/>
+          <w:sz w:val="24"/>
+          <w:szCs w:val="24"/>
+        </w:rPr>
+        <w:t>- GUI</w:t>
       </w:r>
     </w:p>
     <w:p>
       <w:pPr>
         <w:rPr>
           <w:rFonts w:ascii="Arial" w:hAnsi="Arial" w:cs="Arial"/>
-          <w:color w:val="222222"/>
-          <w:shd w:val="clear" w:color="auto" w:fill="FFFFFF"/>
-        </w:rPr>
-      </w:pPr>
-    </w:p>
-    <w:p>
-      <w:pPr>
-        <w:rPr>
-          <w:rFonts w:ascii="Arial" w:hAnsi="Arial" w:cs="Arial"/>
           <w:b/>
           <w:bCs/>
           <w:sz w:val="24"/>
@@ -668,74 +292,18 @@
           <w:sz w:val="24"/>
           <w:szCs w:val="24"/>
         </w:rPr>
-        <w:t>3. MOVE</w:t>
-      </w:r>
-    </w:p>
-    <w:p>
-      <w:pPr>
-        <w:rPr>
-          <w:rStyle w:val="Strong"/>
-          <w:rFonts w:ascii="Arial" w:hAnsi="Arial" w:cs="Arial"/>
-          <w:b w:val="0"/>
-          <w:bCs w:val="0"/>
-          <w:color w:val="242424"/>
-          <w:spacing w:val="-1"/>
-          <w:shd w:val="clear" w:color="auto" w:fill="FFFFFF"/>
-        </w:rPr>
-      </w:pPr>
-      <w:r>
-        <w:rPr>
-          <w:rFonts w:ascii="Arial" w:hAnsi="Arial" w:cs="Arial"/>
-          <w:color w:val="222222"/>
-          <w:shd w:val="clear" w:color="auto" w:fill="FFFFFF"/>
-        </w:rPr>
-        <w:t>Attributes</w:t>
+        <w:t>- The whole game</w:t>
       </w:r>
       <w:r>
         <w:rPr>
-          <w:rStyle w:val="Strong"/>
-          <w:rFonts w:ascii="Arial" w:hAnsi="Arial" w:cs="Arial"/>
-          <w:b w:val="0"/>
-          <w:bCs w:val="0"/>
-          <w:color w:val="242424"/>
-          <w:spacing w:val="-1"/>
-          <w:shd w:val="clear" w:color="auto" w:fill="FFFFFF"/>
-        </w:rPr>
-        <w:t>: x, y</w:t>
+          <w:rFonts w:ascii="Arial" w:hAnsi="Arial" w:cs="Arial"/>
+          <w:b/>
+          <w:bCs/>
+          <w:sz w:val="24"/>
+          <w:szCs w:val="24"/>
+        </w:rPr>
+        <w:t xml:space="preserve"> free bug</w:t>
       </w:r>
-      <w:r>
-        <w:rPr>
-          <w:rStyle w:val="Strong"/>
-          <w:rFonts w:ascii="Arial" w:hAnsi="Arial" w:cs="Arial"/>
-          <w:b w:val="0"/>
-          <w:bCs w:val="0"/>
-          <w:color w:val="242424"/>
-          <w:spacing w:val="-1"/>
-          <w:shd w:val="clear" w:color="auto" w:fill="FFFFFF"/>
-        </w:rPr>
-        <w:t xml:space="preserve">, </w:t>
-      </w:r>
-      <w:proofErr w:type="spellStart"/>
-      <w:r>
-        <w:rPr>
-          <w:rStyle w:val="Strong"/>
-          <w:rFonts w:ascii="Arial" w:hAnsi="Arial" w:cs="Arial"/>
-          <w:b w:val="0"/>
-          <w:bCs w:val="0"/>
-          <w:color w:val="242424"/>
-          <w:spacing w:val="-1"/>
-          <w:shd w:val="clear" w:color="auto" w:fill="FFFFFF"/>
-        </w:rPr>
-        <w:t>isAttack</w:t>
-      </w:r>
-      <w:proofErr w:type="spellEnd"/>
-    </w:p>
-    <w:p>
-      <w:pPr>
-        <w:rPr>
-          <w:rFonts w:ascii="Arial" w:hAnsi="Arial" w:cs="Arial"/>
-        </w:rPr>
-      </w:pPr>
     </w:p>
     <w:sectPr>
       <w:pgSz w:w="12240" w:h="15840"/>

</xml_diff>